<commit_message>
Added Link for making and object's key constant
</commit_message>
<xml_diff>
--- a/ES6_new_features/notes.docx
+++ b/ES6_new_features/notes.docx
@@ -20,6 +20,7 @@
       <w:r>
         <w:rPr>
           <w:noProof/>
+          <w:lang w:val="en-IN" w:eastAsia="en-IN"/>
         </w:rPr>
         <w:drawing>
           <wp:inline distT="0" distB="0" distL="0" distR="0" wp14:anchorId="7D86EB9D" wp14:editId="05DC75CD">
@@ -121,6 +122,7 @@
       <w:r>
         <w:rPr>
           <w:noProof/>
+          <w:lang w:val="en-IN" w:eastAsia="en-IN"/>
         </w:rPr>
         <w:drawing>
           <wp:inline distT="0" distB="0" distL="0" distR="0" wp14:anchorId="47EB6FC9" wp14:editId="45C55B46">
@@ -160,7 +162,16 @@
       </w:r>
     </w:p>
     <w:p/>
-    <w:p/>
+    <w:p>
+      <w:pPr>
+        <w:rPr>
+          <w:lang w:val="en-IN"/>
+        </w:rPr>
+      </w:pPr>
+      <w:r>
+        <w:t xml:space="preserve">                 </w:t>
+      </w:r>
+    </w:p>
     <w:p>
       <w:pPr>
         <w:rPr>
@@ -201,6 +212,7 @@
       <w:r>
         <w:rPr>
           <w:noProof/>
+          <w:lang w:val="en-IN" w:eastAsia="en-IN"/>
         </w:rPr>
         <w:drawing>
           <wp:inline distT="0" distB="0" distL="0" distR="0" wp14:anchorId="368785E9" wp14:editId="0FC64637">
@@ -273,6 +285,7 @@
       <w:r>
         <w:rPr>
           <w:noProof/>
+          <w:lang w:val="en-IN" w:eastAsia="en-IN"/>
         </w:rPr>
         <w:drawing>
           <wp:inline distT="0" distB="0" distL="0" distR="0" wp14:anchorId="0D6D1D02" wp14:editId="6480FE42">
@@ -414,6 +427,7 @@
       <w:r>
         <w:rPr>
           <w:noProof/>
+          <w:lang w:val="en-IN" w:eastAsia="en-IN"/>
         </w:rPr>
         <w:drawing>
           <wp:inline distT="0" distB="0" distL="0" distR="0" wp14:anchorId="2EBAA70E" wp14:editId="3B4BE256">
@@ -488,6 +502,7 @@
       <w:r>
         <w:rPr>
           <w:noProof/>
+          <w:lang w:val="en-IN" w:eastAsia="en-IN"/>
         </w:rPr>
         <w:drawing>
           <wp:inline distT="0" distB="0" distL="0" distR="0" wp14:anchorId="681590A1" wp14:editId="0B9CCAC4">
@@ -601,90 +616,53 @@
     <w:p>
       <w:pPr>
         <w:rPr>
-          <w:noProof/>
-        </w:rPr>
-      </w:pPr>
-    </w:p>
-    <w:p>
-      <w:pPr>
-        <w:rPr>
-          <w:noProof/>
-        </w:rPr>
-      </w:pPr>
-      <w:r>
-        <w:rPr>
-          <w:noProof/>
-        </w:rPr>
+          <w:b/>
+          <w:color w:val="00B050"/>
+        </w:rPr>
+      </w:pPr>
+      <w:hyperlink r:id="rId13" w:history="1">
+        <w:r>
+          <w:rPr>
+            <w:rStyle w:val="Hyperlink"/>
+            <w:b/>
+          </w:rPr>
+          <w:t>https://stackoverflow.com/questions/10843572/how-to-create-javascript-constants-as-properties-of-objects-using-const-keyword</w:t>
+        </w:r>
+      </w:hyperlink>
+      <w:r>
+        <w:rPr>
+          <w:b/>
+          <w:color w:val="00B050"/>
+        </w:rPr>
+        <w:t xml:space="preserve">    (How to define constant properties of an object in js)</w:t>
+      </w:r>
+      <w:bookmarkStart w:id="0" w:name="_GoBack"/>
+      <w:bookmarkEnd w:id="0"/>
+    </w:p>
+    <w:p>
+      <w:pPr>
+        <w:rPr>
+          <w:noProof/>
+        </w:rPr>
+      </w:pPr>
+    </w:p>
+    <w:p>
+      <w:pPr>
+        <w:rPr>
+          <w:noProof/>
+        </w:rPr>
+      </w:pPr>
+      <w:r>
+        <w:rPr>
+          <w:noProof/>
+          <w:lang w:val="en-IN" w:eastAsia="en-IN"/>
+        </w:rPr>
+        <w:lastRenderedPageBreak/>
         <w:drawing>
           <wp:inline distT="0" distB="0" distL="0" distR="0" wp14:anchorId="15D75B3B" wp14:editId="01D3AFB8">
             <wp:extent cx="1962150" cy="1447800"/>
             <wp:effectExtent l="0" t="0" r="0" b="0"/>
             <wp:docPr id="7" name="Picture 7"/>
-            <wp:cNvGraphicFramePr>
-              <a:graphicFrameLocks xmlns:a="http://schemas.openxmlformats.org/drawingml/2006/main" noChangeAspect="1"/>
-            </wp:cNvGraphicFramePr>
-            <a:graphic xmlns:a="http://schemas.openxmlformats.org/drawingml/2006/main">
-              <a:graphicData uri="http://schemas.openxmlformats.org/drawingml/2006/picture">
-                <pic:pic xmlns:pic="http://schemas.openxmlformats.org/drawingml/2006/picture">
-                  <pic:nvPicPr>
-                    <pic:cNvPr id="1" name=""/>
-                    <pic:cNvPicPr/>
-                  </pic:nvPicPr>
-                  <pic:blipFill>
-                    <a:blip r:embed="rId13"/>
-                    <a:stretch>
-                      <a:fillRect/>
-                    </a:stretch>
-                  </pic:blipFill>
-                  <pic:spPr>
-                    <a:xfrm>
-                      <a:off x="0" y="0"/>
-                      <a:ext cx="1962150" cy="1447800"/>
-                    </a:xfrm>
-                    <a:prstGeom prst="rect">
-                      <a:avLst/>
-                    </a:prstGeom>
-                  </pic:spPr>
-                </pic:pic>
-              </a:graphicData>
-            </a:graphic>
-          </wp:inline>
-        </w:drawing>
-      </w:r>
-    </w:p>
-    <w:p>
-      <w:pPr>
-        <w:rPr>
-          <w:b/>
-          <w:sz w:val="28"/>
-          <w:szCs w:val="28"/>
-        </w:rPr>
-      </w:pPr>
-      <w:r>
-        <w:rPr>
-          <w:b/>
-          <w:sz w:val="28"/>
-          <w:szCs w:val="28"/>
-        </w:rPr>
-        <w:lastRenderedPageBreak/>
-        <w:t>Fat arrow function/Closures/Lambda Functions</w:t>
-      </w:r>
-    </w:p>
-    <w:p>
-      <w:pPr>
-        <w:rPr>
-          <w:b/>
-        </w:rPr>
-      </w:pPr>
-      <w:r>
-        <w:rPr>
-          <w:noProof/>
-        </w:rPr>
-        <w:drawing>
-          <wp:inline distT="0" distB="0" distL="0" distR="0" wp14:anchorId="0F0506CE" wp14:editId="01D963C4">
-            <wp:extent cx="5934075" cy="3648075"/>
-            <wp:effectExtent l="0" t="0" r="9525" b="9525"/>
-            <wp:docPr id="8" name="Picture 8"/>
             <wp:cNvGraphicFramePr>
               <a:graphicFrameLocks xmlns:a="http://schemas.openxmlformats.org/drawingml/2006/main" noChangeAspect="1"/>
             </wp:cNvGraphicFramePr>
@@ -704,7 +682,7 @@
                   <pic:spPr>
                     <a:xfrm>
                       <a:off x="0" y="0"/>
-                      <a:ext cx="5934075" cy="3648075"/>
+                      <a:ext cx="1962150" cy="1447800"/>
                     </a:xfrm>
                     <a:prstGeom prst="rect">
                       <a:avLst/>
@@ -721,93 +699,35 @@
       <w:pPr>
         <w:rPr>
           <w:b/>
-        </w:rPr>
-      </w:pPr>
-      <w:r>
-        <w:rPr>
-          <w:b/>
-        </w:rPr>
-        <w:t>No argument</w:t>
-      </w:r>
-    </w:p>
-    <w:p>
-      <w:r>
-        <w:t>Var getCountry= ()=&gt;”india”;</w:t>
-      </w:r>
-    </w:p>
-    <w:p>
-      <w:pPr>
-        <w:rPr>
-          <w:b/>
-        </w:rPr>
-      </w:pPr>
-    </w:p>
-    <w:p>
-      <w:pPr>
-        <w:rPr>
-          <w:b/>
-        </w:rPr>
-      </w:pPr>
-      <w:r>
-        <w:rPr>
-          <w:b/>
-        </w:rPr>
-        <w:t>No argument no body function</w:t>
-      </w:r>
-    </w:p>
-    <w:p>
-      <w:r>
-        <w:t>Var No=() =&gt; { };// generally useful for dummy test cases</w:t>
-      </w:r>
-    </w:p>
-    <w:p/>
-    <w:p>
-      <w:pPr>
-        <w:rPr>
-          <w:b/>
-        </w:rPr>
-      </w:pPr>
-      <w:r>
-        <w:rPr>
-          <w:b/>
-        </w:rPr>
-        <w:t>Returning an Object literal</w:t>
-      </w:r>
-    </w:p>
-    <w:p>
-      <w:r>
-        <w:t xml:space="preserve">Var GetUserId= id =&gt;({id:32, Name: “harsh”} ); //wrapping it in () paranthesis help us to know that it is an object not a function body. </w:t>
-      </w:r>
-    </w:p>
-    <w:p>
-      <w:r>
-        <w:t>Arrow function does not have the concept of inner function so,</w:t>
-      </w:r>
-    </w:p>
-    <w:p>
-      <w:r>
-        <w:t xml:space="preserve">In traditional way inner function has </w:t>
-      </w:r>
-      <w:r>
-        <w:rPr>
-          <w:b/>
-        </w:rPr>
-        <w:t>this</w:t>
-      </w:r>
-      <w:r>
-        <w:t xml:space="preserve"> context.</w:t>
-      </w:r>
-    </w:p>
-    <w:p>
-      <w:r>
-        <w:rPr>
-          <w:noProof/>
+          <w:sz w:val="28"/>
+          <w:szCs w:val="28"/>
+        </w:rPr>
+      </w:pPr>
+      <w:r>
+        <w:rPr>
+          <w:b/>
+          <w:sz w:val="28"/>
+          <w:szCs w:val="28"/>
+        </w:rPr>
+        <w:t>Fat arrow function/Closures/Lambda Functions</w:t>
+      </w:r>
+    </w:p>
+    <w:p>
+      <w:pPr>
+        <w:rPr>
+          <w:b/>
+        </w:rPr>
+      </w:pPr>
+      <w:r>
+        <w:rPr>
+          <w:noProof/>
+          <w:lang w:val="en-IN" w:eastAsia="en-IN"/>
         </w:rPr>
         <w:drawing>
-          <wp:inline distT="0" distB="0" distL="0" distR="0" wp14:anchorId="44CC67D1" wp14:editId="5BF0B4A2">
-            <wp:extent cx="1971675" cy="1314450"/>
-            <wp:effectExtent l="0" t="0" r="9525" b="0"/>
-            <wp:docPr id="10" name="Picture 10"/>
+          <wp:inline distT="0" distB="0" distL="0" distR="0" wp14:anchorId="0F0506CE" wp14:editId="01D963C4">
+            <wp:extent cx="5934075" cy="3648075"/>
+            <wp:effectExtent l="0" t="0" r="9525" b="9525"/>
+            <wp:docPr id="8" name="Picture 8"/>
             <wp:cNvGraphicFramePr>
               <a:graphicFrameLocks xmlns:a="http://schemas.openxmlformats.org/drawingml/2006/main" noChangeAspect="1"/>
             </wp:cNvGraphicFramePr>
@@ -827,7 +747,7 @@
                   <pic:spPr>
                     <a:xfrm>
                       <a:off x="0" y="0"/>
-                      <a:ext cx="1971675" cy="1314450"/>
+                      <a:ext cx="5934075" cy="3648075"/>
                     </a:xfrm>
                     <a:prstGeom prst="rect">
                       <a:avLst/>
@@ -841,31 +761,98 @@
       </w:r>
     </w:p>
     <w:p>
-      <w:r>
-        <w:t>Here we are binding outside message to inner message</w:t>
-      </w:r>
-    </w:p>
-    <w:p>
-      <w:r>
+      <w:pPr>
+        <w:rPr>
+          <w:b/>
+        </w:rPr>
+      </w:pPr>
+      <w:r>
+        <w:rPr>
+          <w:b/>
+        </w:rPr>
+        <w:t>No argument</w:t>
+      </w:r>
+    </w:p>
+    <w:p>
+      <w:r>
+        <w:t>Var getCountry= ()=&gt;”india”;</w:t>
+      </w:r>
+    </w:p>
+    <w:p>
+      <w:pPr>
+        <w:rPr>
+          <w:b/>
+        </w:rPr>
+      </w:pPr>
+    </w:p>
+    <w:p>
+      <w:pPr>
+        <w:rPr>
+          <w:b/>
+        </w:rPr>
+      </w:pPr>
+      <w:r>
+        <w:rPr>
+          <w:b/>
+        </w:rPr>
+        <w:t>No argument no body function</w:t>
+      </w:r>
+    </w:p>
+    <w:p>
+      <w:r>
+        <w:t>Var No=() =&gt; { };// generally useful for dummy test cases</w:t>
+      </w:r>
+    </w:p>
+    <w:p/>
+    <w:p>
+      <w:pPr>
+        <w:rPr>
+          <w:b/>
+        </w:rPr>
+      </w:pPr>
+      <w:r>
+        <w:rPr>
+          <w:b/>
+        </w:rPr>
+        <w:t>Returning an Object literal</w:t>
+      </w:r>
+    </w:p>
+    <w:p>
+      <w:r>
+        <w:t xml:space="preserve">Var GetUserId= id =&gt;({id:32, Name: “harsh”} ); //wrapping it in () paranthesis help us to know that it is an object not a function body. </w:t>
+      </w:r>
+    </w:p>
+    <w:p>
+      <w:r>
+        <w:t>Arrow function does not have the concept of inner function so,</w:t>
+      </w:r>
+    </w:p>
+    <w:p>
+      <w:r>
+        <w:t xml:space="preserve">In traditional way inner function has </w:t>
+      </w:r>
+      <w:r>
+        <w:rPr>
+          <w:b/>
+        </w:rPr>
+        <w:t>this</w:t>
+      </w:r>
+      <w:r>
+        <w:t xml:space="preserve"> context.</w:t>
+      </w:r>
+    </w:p>
+    <w:p>
+      <w:r>
+        <w:rPr>
+          <w:noProof/>
+          <w:lang w:val="en-IN" w:eastAsia="en-IN"/>
+        </w:rPr>
         <w:lastRenderedPageBreak/>
-        <w:t>Using this.message.bind(this)</w:t>
-      </w:r>
-    </w:p>
-    <w:p>
-      <w:r>
-        <w:t>For arrow function as we don’t have this context so we can use directly.</w:t>
-      </w:r>
-    </w:p>
-    <w:p>
-      <w:r>
-        <w:rPr>
-          <w:noProof/>
-        </w:rPr>
         <w:drawing>
-          <wp:inline distT="0" distB="0" distL="0" distR="0" wp14:anchorId="67691091" wp14:editId="4941AA1B">
-            <wp:extent cx="2895600" cy="1666875"/>
-            <wp:effectExtent l="0" t="0" r="0" b="9525"/>
-            <wp:docPr id="11" name="Picture 11"/>
+          <wp:inline distT="0" distB="0" distL="0" distR="0" wp14:anchorId="44CC67D1" wp14:editId="5BF0B4A2">
+            <wp:extent cx="1971675" cy="1314450"/>
+            <wp:effectExtent l="0" t="0" r="9525" b="0"/>
+            <wp:docPr id="10" name="Picture 10"/>
             <wp:cNvGraphicFramePr>
               <a:graphicFrameLocks xmlns:a="http://schemas.openxmlformats.org/drawingml/2006/main" noChangeAspect="1"/>
             </wp:cNvGraphicFramePr>
@@ -885,7 +872,7 @@
                   <pic:spPr>
                     <a:xfrm>
                       <a:off x="0" y="0"/>
-                      <a:ext cx="2895600" cy="1666875"/>
+                      <a:ext cx="1971675" cy="1314450"/>
                     </a:xfrm>
                     <a:prstGeom prst="rect">
                       <a:avLst/>
@@ -900,14 +887,30 @@
     </w:p>
     <w:p>
       <w:r>
-        <w:rPr>
-          <w:noProof/>
+        <w:t>Here we are binding outside message to inner message</w:t>
+      </w:r>
+    </w:p>
+    <w:p>
+      <w:r>
+        <w:t>Using this.message.bind(this)</w:t>
+      </w:r>
+    </w:p>
+    <w:p>
+      <w:r>
+        <w:t>For arrow function as we don’t have this context so we can use directly.</w:t>
+      </w:r>
+    </w:p>
+    <w:p>
+      <w:r>
+        <w:rPr>
+          <w:noProof/>
+          <w:lang w:val="en-IN" w:eastAsia="en-IN"/>
         </w:rPr>
         <w:drawing>
-          <wp:inline distT="0" distB="0" distL="0" distR="0" wp14:anchorId="0AA1461F" wp14:editId="3CB5ED14">
-            <wp:extent cx="4886325" cy="1752600"/>
-            <wp:effectExtent l="0" t="0" r="9525" b="0"/>
-            <wp:docPr id="12" name="Picture 12"/>
+          <wp:inline distT="0" distB="0" distL="0" distR="0" wp14:anchorId="67691091" wp14:editId="4941AA1B">
+            <wp:extent cx="2895600" cy="1666875"/>
+            <wp:effectExtent l="0" t="0" r="0" b="9525"/>
+            <wp:docPr id="11" name="Picture 11"/>
             <wp:cNvGraphicFramePr>
               <a:graphicFrameLocks xmlns:a="http://schemas.openxmlformats.org/drawingml/2006/main" noChangeAspect="1"/>
             </wp:cNvGraphicFramePr>
@@ -927,7 +930,7 @@
                   <pic:spPr>
                     <a:xfrm>
                       <a:off x="0" y="0"/>
-                      <a:ext cx="4886325" cy="1752600"/>
+                      <a:ext cx="2895600" cy="1666875"/>
                     </a:xfrm>
                     <a:prstGeom prst="rect">
                       <a:avLst/>
@@ -942,32 +945,15 @@
     </w:p>
     <w:p>
       <w:r>
-        <w:t>Here we have to store this wrt to outside display we need to store it in self var.</w:t>
-      </w:r>
-    </w:p>
-    <w:p>
-      <w:pPr>
-        <w:rPr>
-          <w:b/>
-        </w:rPr>
-      </w:pPr>
-      <w:r>
-        <w:rPr>
-          <w:b/>
-        </w:rPr>
-        <w:t>ES6 way fat Arrow</w:t>
-      </w:r>
-    </w:p>
-    <w:p>
-      <w:r>
-        <w:rPr>
-          <w:noProof/>
+        <w:rPr>
+          <w:noProof/>
+          <w:lang w:val="en-IN" w:eastAsia="en-IN"/>
         </w:rPr>
         <w:drawing>
-          <wp:inline distT="0" distB="0" distL="0" distR="0" wp14:anchorId="1B12F9E9" wp14:editId="6B3CDBEE">
-            <wp:extent cx="5114925" cy="1609725"/>
-            <wp:effectExtent l="0" t="0" r="9525" b="9525"/>
-            <wp:docPr id="13" name="Picture 13"/>
+          <wp:inline distT="0" distB="0" distL="0" distR="0" wp14:anchorId="0AA1461F" wp14:editId="3CB5ED14">
+            <wp:extent cx="4886325" cy="1752600"/>
+            <wp:effectExtent l="0" t="0" r="9525" b="0"/>
+            <wp:docPr id="12" name="Picture 12"/>
             <wp:cNvGraphicFramePr>
               <a:graphicFrameLocks xmlns:a="http://schemas.openxmlformats.org/drawingml/2006/main" noChangeAspect="1"/>
             </wp:cNvGraphicFramePr>
@@ -987,7 +973,7 @@
                   <pic:spPr>
                     <a:xfrm>
                       <a:off x="0" y="0"/>
-                      <a:ext cx="5114925" cy="1609725"/>
+                      <a:ext cx="4886325" cy="1752600"/>
                     </a:xfrm>
                     <a:prstGeom prst="rect">
                       <a:avLst/>
@@ -1000,39 +986,35 @@
         </w:drawing>
       </w:r>
     </w:p>
-    <w:p/>
-    <w:p>
-      <w:pPr>
-        <w:rPr>
-          <w:b/>
-          <w:sz w:val="36"/>
-          <w:szCs w:val="36"/>
-        </w:rPr>
-      </w:pPr>
-      <w:r>
-        <w:rPr>
-          <w:b/>
-          <w:sz w:val="36"/>
-          <w:szCs w:val="36"/>
-        </w:rPr>
-        <w:t>Default Arguments Concept</w:t>
-      </w:r>
-    </w:p>
-    <w:p>
-      <w:pPr>
-        <w:rPr>
-          <w:b/>
-        </w:rPr>
-      </w:pPr>
-      <w:r>
-        <w:rPr>
-          <w:noProof/>
+    <w:p>
+      <w:r>
+        <w:t>Here we have to store this wrt to outside display we need to store it in self var.</w:t>
+      </w:r>
+    </w:p>
+    <w:p>
+      <w:pPr>
+        <w:rPr>
+          <w:b/>
+        </w:rPr>
+      </w:pPr>
+      <w:r>
+        <w:rPr>
+          <w:b/>
+        </w:rPr>
+        <w:t>ES6 way fat Arrow</w:t>
+      </w:r>
+    </w:p>
+    <w:p>
+      <w:r>
+        <w:rPr>
+          <w:noProof/>
+          <w:lang w:val="en-IN" w:eastAsia="en-IN"/>
         </w:rPr>
         <w:drawing>
-          <wp:inline distT="0" distB="0" distL="0" distR="0" wp14:anchorId="523D0259" wp14:editId="3E6899CF">
-            <wp:extent cx="3286125" cy="1143000"/>
-            <wp:effectExtent l="0" t="0" r="9525" b="0"/>
-            <wp:docPr id="14" name="Picture 14"/>
+          <wp:inline distT="0" distB="0" distL="0" distR="0" wp14:anchorId="1B12F9E9" wp14:editId="6B3CDBEE">
+            <wp:extent cx="5114925" cy="1609725"/>
+            <wp:effectExtent l="0" t="0" r="9525" b="9525"/>
+            <wp:docPr id="13" name="Picture 13"/>
             <wp:cNvGraphicFramePr>
               <a:graphicFrameLocks xmlns:a="http://schemas.openxmlformats.org/drawingml/2006/main" noChangeAspect="1"/>
             </wp:cNvGraphicFramePr>
@@ -1052,7 +1034,7 @@
                   <pic:spPr>
                     <a:xfrm>
                       <a:off x="0" y="0"/>
-                      <a:ext cx="3286125" cy="1143000"/>
+                      <a:ext cx="5114925" cy="1609725"/>
                     </a:xfrm>
                     <a:prstGeom prst="rect">
                       <a:avLst/>
@@ -1065,36 +1047,41 @@
         </w:drawing>
       </w:r>
     </w:p>
-    <w:p>
-      <w:r>
-        <w:t>Here as 2</w:t>
-      </w:r>
-      <w:r>
-        <w:rPr>
-          <w:vertAlign w:val="superscript"/>
-        </w:rPr>
-        <w:t>nd</w:t>
-      </w:r>
-      <w:r>
-        <w:t xml:space="preserve"> argument is not passed so in runtime code will break.</w:t>
-      </w:r>
-    </w:p>
-    <w:p>
-      <w:r>
+    <w:p/>
+    <w:p>
+      <w:pPr>
+        <w:rPr>
+          <w:b/>
+          <w:sz w:val="36"/>
+          <w:szCs w:val="36"/>
+        </w:rPr>
+      </w:pPr>
+      <w:r>
+        <w:rPr>
+          <w:b/>
+          <w:sz w:val="36"/>
+          <w:szCs w:val="36"/>
+        </w:rPr>
         <w:lastRenderedPageBreak/>
-        <w:t>To solve this problem we have ES5 way vs Es6 way(just put it in argument itself or use a function to add value as in eg. 3):-</w:t>
-      </w:r>
-    </w:p>
-    <w:p>
-      <w:r>
-        <w:rPr>
-          <w:noProof/>
+        <w:t>Default Arguments Concept</w:t>
+      </w:r>
+    </w:p>
+    <w:p>
+      <w:pPr>
+        <w:rPr>
+          <w:b/>
+        </w:rPr>
+      </w:pPr>
+      <w:r>
+        <w:rPr>
+          <w:noProof/>
+          <w:lang w:val="en-IN" w:eastAsia="en-IN"/>
         </w:rPr>
         <w:drawing>
-          <wp:inline distT="0" distB="0" distL="0" distR="0" wp14:anchorId="1BE5F847" wp14:editId="70EA6B4D">
-            <wp:extent cx="3409950" cy="2275678"/>
-            <wp:effectExtent l="0" t="0" r="0" b="0"/>
-            <wp:docPr id="15" name="Picture 15"/>
+          <wp:inline distT="0" distB="0" distL="0" distR="0" wp14:anchorId="523D0259" wp14:editId="3E6899CF">
+            <wp:extent cx="3286125" cy="1143000"/>
+            <wp:effectExtent l="0" t="0" r="9525" b="0"/>
+            <wp:docPr id="14" name="Picture 14"/>
             <wp:cNvGraphicFramePr>
               <a:graphicFrameLocks xmlns:a="http://schemas.openxmlformats.org/drawingml/2006/main" noChangeAspect="1"/>
             </wp:cNvGraphicFramePr>
@@ -1114,7 +1101,7 @@
                   <pic:spPr>
                     <a:xfrm>
                       <a:off x="0" y="0"/>
-                      <a:ext cx="3416651" cy="2280150"/>
+                      <a:ext cx="3286125" cy="1143000"/>
                     </a:xfrm>
                     <a:prstGeom prst="rect">
                       <a:avLst/>
@@ -1128,20 +1115,35 @@
       </w:r>
     </w:p>
     <w:p>
-      <w:pPr>
-        <w:rPr>
-          <w:b/>
-        </w:rPr>
-      </w:pPr>
-      <w:r>
-        <w:rPr>
-          <w:noProof/>
+      <w:r>
+        <w:t>Here as 2</w:t>
+      </w:r>
+      <w:r>
+        <w:rPr>
+          <w:vertAlign w:val="superscript"/>
+        </w:rPr>
+        <w:t>nd</w:t>
+      </w:r>
+      <w:r>
+        <w:t xml:space="preserve"> argument is not passed so in runtime code will break.</w:t>
+      </w:r>
+    </w:p>
+    <w:p>
+      <w:r>
+        <w:t>To solve this problem we have ES5 way vs Es6 way(just put it in argument itself or use a function to add value as in eg. 3):-</w:t>
+      </w:r>
+    </w:p>
+    <w:p>
+      <w:r>
+        <w:rPr>
+          <w:noProof/>
+          <w:lang w:val="en-IN" w:eastAsia="en-IN"/>
         </w:rPr>
         <w:drawing>
-          <wp:inline distT="0" distB="0" distL="0" distR="0" wp14:anchorId="6FBAA8C0" wp14:editId="7B2FDC50">
-            <wp:extent cx="5943600" cy="2893695"/>
-            <wp:effectExtent l="0" t="0" r="0" b="1905"/>
-            <wp:docPr id="9" name="Picture 9"/>
+          <wp:inline distT="0" distB="0" distL="0" distR="0" wp14:anchorId="1BE5F847" wp14:editId="70EA6B4D">
+            <wp:extent cx="3409950" cy="2275678"/>
+            <wp:effectExtent l="0" t="0" r="0" b="0"/>
+            <wp:docPr id="15" name="Picture 15"/>
             <wp:cNvGraphicFramePr>
               <a:graphicFrameLocks xmlns:a="http://schemas.openxmlformats.org/drawingml/2006/main" noChangeAspect="1"/>
             </wp:cNvGraphicFramePr>
@@ -1161,7 +1163,7 @@
                   <pic:spPr>
                     <a:xfrm>
                       <a:off x="0" y="0"/>
-                      <a:ext cx="5943600" cy="2893695"/>
+                      <a:ext cx="3416651" cy="2280150"/>
                     </a:xfrm>
                     <a:prstGeom prst="rect">
                       <a:avLst/>
@@ -1182,24 +1184,14 @@
       </w:pPr>
       <w:r>
         <w:rPr>
-          <w:b/>
-        </w:rPr>
-        <w:t>Recap day 2</w:t>
-      </w:r>
-    </w:p>
-    <w:p>
-      <w:r>
-        <w:t xml:space="preserve"> </w:t>
-      </w:r>
-      <w:r>
-        <w:rPr>
-          <w:noProof/>
+          <w:noProof/>
+          <w:lang w:val="en-IN" w:eastAsia="en-IN"/>
         </w:rPr>
         <w:drawing>
-          <wp:inline distT="0" distB="0" distL="0" distR="0" wp14:anchorId="2034614E" wp14:editId="13D0ACF9">
-            <wp:extent cx="3838575" cy="2263775"/>
-            <wp:effectExtent l="0" t="0" r="9525" b="3175"/>
-            <wp:docPr id="17" name="Picture 17"/>
+          <wp:inline distT="0" distB="0" distL="0" distR="0" wp14:anchorId="6FBAA8C0" wp14:editId="7B2FDC50">
+            <wp:extent cx="5943600" cy="2893695"/>
+            <wp:effectExtent l="0" t="0" r="0" b="1905"/>
+            <wp:docPr id="9" name="Picture 9"/>
             <wp:cNvGraphicFramePr>
               <a:graphicFrameLocks xmlns:a="http://schemas.openxmlformats.org/drawingml/2006/main" noChangeAspect="1"/>
             </wp:cNvGraphicFramePr>
@@ -1219,7 +1211,7 @@
                   <pic:spPr>
                     <a:xfrm>
                       <a:off x="0" y="0"/>
-                      <a:ext cx="3838575" cy="2263775"/>
+                      <a:ext cx="5943600" cy="2893695"/>
                     </a:xfrm>
                     <a:prstGeom prst="rect">
                       <a:avLst/>
@@ -1232,18 +1224,34 @@
         </w:drawing>
       </w:r>
     </w:p>
-    <w:p/>
-    <w:p>
-      <w:r>
-        <w:rPr>
-          <w:noProof/>
-        </w:rPr>
+    <w:p>
+      <w:pPr>
+        <w:rPr>
+          <w:b/>
+        </w:rPr>
+      </w:pPr>
+      <w:r>
+        <w:rPr>
+          <w:b/>
+        </w:rPr>
+        <w:t>Recap day 2</w:t>
+      </w:r>
+    </w:p>
+    <w:p>
+      <w:r>
         <w:lastRenderedPageBreak/>
+        <w:t xml:space="preserve"> </w:t>
+      </w:r>
+      <w:r>
+        <w:rPr>
+          <w:noProof/>
+          <w:lang w:val="en-IN" w:eastAsia="en-IN"/>
+        </w:rPr>
         <w:drawing>
-          <wp:inline distT="0" distB="0" distL="0" distR="0" wp14:anchorId="65D4A28D" wp14:editId="601178F0">
-            <wp:extent cx="2933700" cy="790575"/>
-            <wp:effectExtent l="0" t="0" r="0" b="9525"/>
-            <wp:docPr id="18" name="Picture 18"/>
+          <wp:inline distT="0" distB="0" distL="0" distR="0" wp14:anchorId="2034614E" wp14:editId="13D0ACF9">
+            <wp:extent cx="3838575" cy="2263775"/>
+            <wp:effectExtent l="0" t="0" r="9525" b="3175"/>
+            <wp:docPr id="17" name="Picture 17"/>
             <wp:cNvGraphicFramePr>
               <a:graphicFrameLocks xmlns:a="http://schemas.openxmlformats.org/drawingml/2006/main" noChangeAspect="1"/>
             </wp:cNvGraphicFramePr>
@@ -1263,7 +1271,7 @@
                   <pic:spPr>
                     <a:xfrm>
                       <a:off x="0" y="0"/>
-                      <a:ext cx="2933700" cy="790575"/>
+                      <a:ext cx="3838575" cy="2263775"/>
                     </a:xfrm>
                     <a:prstGeom prst="rect">
                       <a:avLst/>
@@ -1276,64 +1284,18 @@
         </w:drawing>
       </w:r>
     </w:p>
-    <w:p>
-      <w:r>
-        <w:t>directly add variable argument to use in ${ varname}</w:t>
-      </w:r>
-    </w:p>
-    <w:p>
-      <w:pPr>
-        <w:rPr>
-          <w:b/>
-          <w:sz w:val="30"/>
-          <w:szCs w:val="30"/>
-        </w:rPr>
-      </w:pPr>
-      <w:r>
-        <w:rPr>
-          <w:b/>
-          <w:sz w:val="30"/>
-          <w:szCs w:val="30"/>
-        </w:rPr>
-        <w:t>Modules</w:t>
-      </w:r>
-    </w:p>
-    <w:p>
-      <w:r>
-        <w:t>Webpacks :</w:t>
-      </w:r>
-    </w:p>
-    <w:p>
-      <w:r>
-        <w:t>We need to give a starting point to webpack and it will find all the relevant files and add them to a single file which can be directly added to index.js</w:t>
-      </w:r>
-    </w:p>
-    <w:p>
-      <w:r>
-        <w:t>To generate single file do webpack –mode=development //if you don’t add dev it will automatically add it to production mode i.e the code will be more compressed here</w:t>
-      </w:r>
-    </w:p>
     <w:p/>
     <w:p>
       <w:r>
-        <w:t>Mutiple ways of export and import</w:t>
-      </w:r>
-    </w:p>
-    <w:p>
-      <w:pPr>
-        <w:rPr>
-          <w:b/>
-        </w:rPr>
-      </w:pPr>
-      <w:r>
-        <w:rPr>
-          <w:noProof/>
+        <w:rPr>
+          <w:noProof/>
+          <w:lang w:val="en-IN" w:eastAsia="en-IN"/>
         </w:rPr>
         <w:drawing>
-          <wp:inline distT="0" distB="0" distL="0" distR="0" wp14:anchorId="090E5F90" wp14:editId="03D91169">
-            <wp:extent cx="5943600" cy="2667000"/>
-            <wp:effectExtent l="0" t="0" r="0" b="0"/>
-            <wp:docPr id="19" name="Picture 19"/>
+          <wp:inline distT="0" distB="0" distL="0" distR="0" wp14:anchorId="65D4A28D" wp14:editId="601178F0">
+            <wp:extent cx="2933700" cy="790575"/>
+            <wp:effectExtent l="0" t="0" r="0" b="9525"/>
+            <wp:docPr id="18" name="Picture 18"/>
             <wp:cNvGraphicFramePr>
               <a:graphicFrameLocks xmlns:a="http://schemas.openxmlformats.org/drawingml/2006/main" noChangeAspect="1"/>
             </wp:cNvGraphicFramePr>
@@ -1353,7 +1315,7 @@
                   <pic:spPr>
                     <a:xfrm>
                       <a:off x="0" y="0"/>
-                      <a:ext cx="5943600" cy="2667000"/>
+                      <a:ext cx="2933700" cy="790575"/>
                     </a:xfrm>
                     <a:prstGeom prst="rect">
                       <a:avLst/>
@@ -1366,128 +1328,65 @@
         </w:drawing>
       </w:r>
     </w:p>
+    <w:p>
+      <w:r>
+        <w:t>directly add variable argument to use in ${ varname}</w:t>
+      </w:r>
+    </w:p>
+    <w:p>
+      <w:pPr>
+        <w:rPr>
+          <w:b/>
+          <w:sz w:val="30"/>
+          <w:szCs w:val="30"/>
+        </w:rPr>
+      </w:pPr>
+      <w:r>
+        <w:rPr>
+          <w:b/>
+          <w:sz w:val="30"/>
+          <w:szCs w:val="30"/>
+        </w:rPr>
+        <w:t>Modules</w:t>
+      </w:r>
+    </w:p>
+    <w:p>
+      <w:r>
+        <w:t>Webpacks :</w:t>
+      </w:r>
+    </w:p>
+    <w:p>
+      <w:r>
+        <w:t>We need to give a starting point to webpack and it will find all the relevant files and add them to a single file which can be directly added to index.js</w:t>
+      </w:r>
+    </w:p>
+    <w:p>
+      <w:r>
+        <w:t>To generate single file do webpack –mode=development //if you don’t add dev it will automatically add it to production mode i.e the code will be more compressed here</w:t>
+      </w:r>
+    </w:p>
     <w:p/>
     <w:p>
-      <w:pPr>
-        <w:rPr>
-          <w:noProof/>
-        </w:rPr>
-      </w:pPr>
-      <w:r>
-        <w:rPr>
-          <w:noProof/>
-        </w:rPr>
-        <w:t>Multiple ways of exporting:</w:t>
-      </w:r>
-    </w:p>
-    <w:p>
-      <w:pPr>
-        <w:pStyle w:val="ListParagraph"/>
-        <w:numPr>
-          <w:ilvl w:val="0"/>
-          <w:numId w:val="1"/>
-        </w:numPr>
-        <w:rPr>
-          <w:noProof/>
-        </w:rPr>
-      </w:pPr>
-      <w:r>
-        <w:rPr>
-          <w:noProof/>
-        </w:rPr>
-        <w:t>One function can be default exported.</w:t>
-      </w:r>
-    </w:p>
-    <w:p>
-      <w:pPr>
-        <w:pStyle w:val="ListParagraph"/>
-        <w:numPr>
-          <w:ilvl w:val="0"/>
-          <w:numId w:val="1"/>
-        </w:numPr>
-        <w:rPr>
-          <w:noProof/>
-        </w:rPr>
-      </w:pPr>
-      <w:r>
-        <w:rPr>
-          <w:noProof/>
-        </w:rPr>
-        <w:t>We can do export{function name}</w:t>
-      </w:r>
-    </w:p>
-    <w:p>
-      <w:pPr>
-        <w:pStyle w:val="ListParagraph"/>
-        <w:numPr>
-          <w:ilvl w:val="0"/>
-          <w:numId w:val="1"/>
-        </w:numPr>
-        <w:rPr>
-          <w:noProof/>
-        </w:rPr>
-      </w:pPr>
-      <w:r>
-        <w:rPr>
-          <w:noProof/>
-        </w:rPr>
-        <w:t>While declaring function we can directly write export</w:t>
-      </w:r>
-    </w:p>
-    <w:p>
-      <w:pPr>
-        <w:pStyle w:val="ListParagraph"/>
-        <w:numPr>
-          <w:ilvl w:val="0"/>
-          <w:numId w:val="1"/>
-        </w:numPr>
-        <w:rPr>
-          <w:noProof/>
-        </w:rPr>
-      </w:pPr>
-      <w:r>
-        <w:rPr>
-          <w:noProof/>
-        </w:rPr>
-        <w:t>Moreover we can use alias name in export like export(sq as square)</w:t>
-      </w:r>
-    </w:p>
-    <w:p>
-      <w:pPr>
-        <w:rPr>
-          <w:noProof/>
-        </w:rPr>
-      </w:pPr>
-    </w:p>
-    <w:p>
-      <w:pPr>
-        <w:rPr>
-          <w:noProof/>
-        </w:rPr>
-      </w:pPr>
-    </w:p>
-    <w:p>
-      <w:pPr>
-        <w:rPr>
-          <w:noProof/>
-        </w:rPr>
-      </w:pPr>
-      <w:r>
-        <w:rPr>
-          <w:noProof/>
-        </w:rPr>
-        <w:lastRenderedPageBreak/>
-        <w:t xml:space="preserve">we </w:t>
-      </w:r>
-      <w:r>
-        <w:rPr>
-          <w:noProof/>
+      <w:r>
+        <w:t>Mutiple ways of export and import</w:t>
+      </w:r>
+    </w:p>
+    <w:p>
+      <w:pPr>
+        <w:rPr>
+          <w:b/>
+        </w:rPr>
+      </w:pPr>
+      <w:r>
+        <w:rPr>
+          <w:noProof/>
+          <w:lang w:val="en-IN" w:eastAsia="en-IN"/>
         </w:rPr>
         <w:drawing>
-          <wp:inline distT="0" distB="0" distL="0" distR="0" wp14:anchorId="33321531" wp14:editId="73137803">
-            <wp:extent cx="4695825" cy="4000500"/>
-            <wp:effectExtent l="0" t="0" r="9525" b="0"/>
-            <wp:docPr id="21" name="Picture 21"/>
+          <wp:inline distT="0" distB="0" distL="0" distR="0" wp14:anchorId="090E5F90" wp14:editId="03D91169">
+            <wp:extent cx="5943600" cy="2667000"/>
+            <wp:effectExtent l="0" t="0" r="0" b="0"/>
+            <wp:docPr id="19" name="Picture 19"/>
             <wp:cNvGraphicFramePr>
               <a:graphicFrameLocks xmlns:a="http://schemas.openxmlformats.org/drawingml/2006/main" noChangeAspect="1"/>
             </wp:cNvGraphicFramePr>
@@ -1507,7 +1406,7 @@
                   <pic:spPr>
                     <a:xfrm>
                       <a:off x="0" y="0"/>
-                      <a:ext cx="4695825" cy="4000500"/>
+                      <a:ext cx="5943600" cy="2667000"/>
                     </a:xfrm>
                     <a:prstGeom prst="rect">
                       <a:avLst/>
@@ -1520,91 +1419,128 @@
         </w:drawing>
       </w:r>
     </w:p>
-    <w:p>
-      <w:pPr>
-        <w:rPr>
-          <w:b/>
-          <w:noProof/>
-        </w:rPr>
-      </w:pPr>
-      <w:r>
-        <w:rPr>
-          <w:noProof/>
-        </w:rPr>
-        <w:t xml:space="preserve">we can import either individually or maybe use </w:t>
-      </w:r>
-      <w:r>
-        <w:rPr>
-          <w:b/>
-          <w:noProof/>
-        </w:rPr>
-        <w:t>import * to import all the functions.</w:t>
-      </w:r>
-    </w:p>
-    <w:p>
-      <w:pPr>
-        <w:rPr>
-          <w:b/>
-          <w:noProof/>
-        </w:rPr>
-      </w:pPr>
-      <w:r>
-        <w:rPr>
-          <w:b/>
-          <w:noProof/>
-        </w:rPr>
-        <w:t xml:space="preserve">Like here in example  mathlib.default is used because we don’t have a name for default function </w:t>
-      </w:r>
-    </w:p>
-    <w:p>
-      <w:pPr>
-        <w:rPr>
-          <w:b/>
-          <w:noProof/>
-        </w:rPr>
-      </w:pPr>
-    </w:p>
-    <w:p>
-      <w:pPr>
-        <w:rPr>
-          <w:b/>
-          <w:noProof/>
-          <w:sz w:val="36"/>
-          <w:szCs w:val="36"/>
-          <w:u w:val="single"/>
-        </w:rPr>
-      </w:pPr>
-      <w:r>
-        <w:rPr>
-          <w:b/>
-          <w:noProof/>
-          <w:sz w:val="36"/>
-          <w:szCs w:val="36"/>
-          <w:u w:val="single"/>
-        </w:rPr>
-        <w:t>Destructuring</w:t>
-      </w:r>
-    </w:p>
-    <w:p>
-      <w:r>
-        <w:t>This is way of destructuring breaking arrays objects and stuff.</w:t>
-      </w:r>
-    </w:p>
-    <w:p>
-      <w:r>
-        <w:t>A means to assign values from arrays and objects in variables.</w:t>
-      </w:r>
-    </w:p>
-    <w:p>
-      <w:r>
-        <w:rPr>
-          <w:noProof/>
+    <w:p/>
+    <w:p>
+      <w:pPr>
+        <w:rPr>
+          <w:noProof/>
+        </w:rPr>
+      </w:pPr>
+      <w:r>
+        <w:rPr>
+          <w:noProof/>
+        </w:rPr>
+        <w:t>Multiple ways of exporting:</w:t>
+      </w:r>
+    </w:p>
+    <w:p>
+      <w:pPr>
+        <w:pStyle w:val="ListParagraph"/>
+        <w:numPr>
+          <w:ilvl w:val="0"/>
+          <w:numId w:val="1"/>
+        </w:numPr>
+        <w:rPr>
+          <w:noProof/>
+        </w:rPr>
+      </w:pPr>
+      <w:r>
+        <w:rPr>
+          <w:noProof/>
+        </w:rPr>
+        <w:t>One function can be default exported.</w:t>
+      </w:r>
+    </w:p>
+    <w:p>
+      <w:pPr>
+        <w:pStyle w:val="ListParagraph"/>
+        <w:numPr>
+          <w:ilvl w:val="0"/>
+          <w:numId w:val="1"/>
+        </w:numPr>
+        <w:rPr>
+          <w:noProof/>
+        </w:rPr>
+      </w:pPr>
+      <w:r>
+        <w:rPr>
+          <w:noProof/>
+        </w:rPr>
+        <w:t>We can do export{function name}</w:t>
+      </w:r>
+    </w:p>
+    <w:p>
+      <w:pPr>
+        <w:pStyle w:val="ListParagraph"/>
+        <w:numPr>
+          <w:ilvl w:val="0"/>
+          <w:numId w:val="1"/>
+        </w:numPr>
+        <w:rPr>
+          <w:noProof/>
+        </w:rPr>
+      </w:pPr>
+      <w:r>
+        <w:rPr>
+          <w:noProof/>
+        </w:rPr>
+        <w:t>While declaring function we can directly write export</w:t>
+      </w:r>
+    </w:p>
+    <w:p>
+      <w:pPr>
+        <w:pStyle w:val="ListParagraph"/>
+        <w:numPr>
+          <w:ilvl w:val="0"/>
+          <w:numId w:val="1"/>
+        </w:numPr>
+        <w:rPr>
+          <w:noProof/>
+        </w:rPr>
+      </w:pPr>
+      <w:r>
+        <w:rPr>
+          <w:noProof/>
+        </w:rPr>
+        <w:t>Moreover we can use alias name in export like export(sq as square)</w:t>
+      </w:r>
+    </w:p>
+    <w:p>
+      <w:pPr>
+        <w:rPr>
+          <w:noProof/>
+        </w:rPr>
+      </w:pPr>
+    </w:p>
+    <w:p>
+      <w:pPr>
+        <w:rPr>
+          <w:noProof/>
+        </w:rPr>
+      </w:pPr>
+    </w:p>
+    <w:p>
+      <w:pPr>
+        <w:rPr>
+          <w:noProof/>
+        </w:rPr>
+      </w:pPr>
+      <w:r>
+        <w:rPr>
+          <w:noProof/>
+        </w:rPr>
+        <w:t xml:space="preserve">we </w:t>
+      </w:r>
+      <w:r>
+        <w:rPr>
+          <w:noProof/>
+          <w:lang w:val="en-IN" w:eastAsia="en-IN"/>
         </w:rPr>
         <w:drawing>
-          <wp:inline distT="0" distB="0" distL="0" distR="0" wp14:anchorId="522CC40F" wp14:editId="2E437F8F">
-            <wp:extent cx="6619875" cy="2196016"/>
-            <wp:effectExtent l="0" t="0" r="5715" b="0"/>
-            <wp:docPr id="22" name="Picture 22"/>
+          <wp:inline distT="0" distB="0" distL="0" distR="0" wp14:anchorId="33321531" wp14:editId="73137803">
+            <wp:extent cx="4695825" cy="4000500"/>
+            <wp:effectExtent l="0" t="0" r="9525" b="0"/>
+            <wp:docPr id="21" name="Picture 21"/>
             <wp:cNvGraphicFramePr>
               <a:graphicFrameLocks xmlns:a="http://schemas.openxmlformats.org/drawingml/2006/main" noChangeAspect="1"/>
             </wp:cNvGraphicFramePr>
@@ -1624,7 +1560,7 @@
                   <pic:spPr>
                     <a:xfrm>
                       <a:off x="0" y="0"/>
-                      <a:ext cx="6619875" cy="2196016"/>
+                      <a:ext cx="4695825" cy="4000500"/>
                     </a:xfrm>
                     <a:prstGeom prst="rect">
                       <a:avLst/>
@@ -1638,41 +1574,92 @@
       </w:r>
     </w:p>
     <w:p>
-      <w:r>
-        <w:t>Here we swapped a,b in eg 1</w:t>
-      </w:r>
-    </w:p>
-    <w:p>
-      <w:r>
-        <w:t>And  in eg 2 we get value from function directly in variables.</w:t>
-      </w:r>
-    </w:p>
-    <w:p/>
-    <w:p>
-      <w:r>
-        <w:t>In this example we have used key:variable pairs like color:carcolor //key:var</w:t>
-      </w:r>
-    </w:p>
-    <w:p>
-      <w:r>
-        <w:t>And to copy we need to add value to key like color:”blue”</w:t>
-      </w:r>
-    </w:p>
-    <w:p>
-      <w:r>
-        <w:t>And to use it we need to use variable linked to the key</w:t>
-      </w:r>
-    </w:p>
-    <w:p>
-      <w:r>
-        <w:rPr>
-          <w:noProof/>
-        </w:rPr>
+      <w:pPr>
+        <w:rPr>
+          <w:b/>
+          <w:noProof/>
+        </w:rPr>
+      </w:pPr>
+      <w:r>
+        <w:rPr>
+          <w:noProof/>
+        </w:rPr>
+        <w:t xml:space="preserve">we can import either individually or maybe use </w:t>
+      </w:r>
+      <w:r>
+        <w:rPr>
+          <w:b/>
+          <w:noProof/>
+        </w:rPr>
+        <w:t>import * to import all the functions.</w:t>
+      </w:r>
+    </w:p>
+    <w:p>
+      <w:pPr>
+        <w:rPr>
+          <w:b/>
+          <w:noProof/>
+        </w:rPr>
+      </w:pPr>
+      <w:r>
+        <w:rPr>
+          <w:b/>
+          <w:noProof/>
+        </w:rPr>
+        <w:t xml:space="preserve">Like here in example  mathlib.default is used because we don’t have a name for default function </w:t>
+      </w:r>
+    </w:p>
+    <w:p>
+      <w:pPr>
+        <w:rPr>
+          <w:b/>
+          <w:noProof/>
+        </w:rPr>
+      </w:pPr>
+    </w:p>
+    <w:p>
+      <w:pPr>
+        <w:rPr>
+          <w:b/>
+          <w:noProof/>
+          <w:sz w:val="36"/>
+          <w:szCs w:val="36"/>
+          <w:u w:val="single"/>
+        </w:rPr>
+      </w:pPr>
+      <w:r>
+        <w:rPr>
+          <w:b/>
+          <w:noProof/>
+          <w:sz w:val="36"/>
+          <w:szCs w:val="36"/>
+          <w:u w:val="single"/>
+        </w:rPr>
+        <w:t>Destructuring</w:t>
+      </w:r>
+    </w:p>
+    <w:p>
+      <w:r>
+        <w:t>This is way of destructuring breaking arrays objects and stuff.</w:t>
+      </w:r>
+    </w:p>
+    <w:p>
+      <w:r>
+        <w:t>A means to assign values from arrays and objects in variables.</w:t>
+      </w:r>
+    </w:p>
+    <w:p>
+      <w:r>
+        <w:rPr>
+          <w:noProof/>
+          <w:lang w:val="en-IN" w:eastAsia="en-IN"/>
+        </w:rPr>
+        <w:lastRenderedPageBreak/>
         <w:drawing>
-          <wp:inline distT="0" distB="0" distL="0" distR="0" wp14:anchorId="7C264EBA" wp14:editId="7DDEAEC9">
-            <wp:extent cx="4486275" cy="2724150"/>
-            <wp:effectExtent l="0" t="0" r="9525" b="0"/>
-            <wp:docPr id="23" name="Picture 23"/>
+          <wp:inline distT="0" distB="0" distL="0" distR="0" wp14:anchorId="522CC40F" wp14:editId="2E437F8F">
+            <wp:extent cx="6619875" cy="2196016"/>
+            <wp:effectExtent l="0" t="0" r="5715" b="0"/>
+            <wp:docPr id="22" name="Picture 22"/>
             <wp:cNvGraphicFramePr>
               <a:graphicFrameLocks xmlns:a="http://schemas.openxmlformats.org/drawingml/2006/main" noChangeAspect="1"/>
             </wp:cNvGraphicFramePr>
@@ -1692,7 +1679,7 @@
                   <pic:spPr>
                     <a:xfrm>
                       <a:off x="0" y="0"/>
-                      <a:ext cx="4486275" cy="2724150"/>
+                      <a:ext cx="6619875" cy="2196016"/>
                     </a:xfrm>
                     <a:prstGeom prst="rect">
                       <a:avLst/>
@@ -1707,22 +1694,41 @@
     </w:p>
     <w:p>
       <w:r>
-        <w:t xml:space="preserve">For arrays and  objects eg </w:t>
-      </w:r>
-      <w:r>
-        <w:t xml:space="preserve"> here we used forEach to get all values of cars array.</w:t>
-      </w:r>
-    </w:p>
-    <w:p>
-      <w:r>
-        <w:rPr>
-          <w:noProof/>
+        <w:t>Here we swapped a,b in eg 1</w:t>
+      </w:r>
+    </w:p>
+    <w:p>
+      <w:r>
+        <w:t>And  in eg 2 we get value from function directly in variables.</w:t>
+      </w:r>
+    </w:p>
+    <w:p/>
+    <w:p>
+      <w:r>
+        <w:t>In this example we have used key:variable pairs like color:carcolor //key:var</w:t>
+      </w:r>
+    </w:p>
+    <w:p>
+      <w:r>
+        <w:t>And to copy we need to add value to key like color:”blue”</w:t>
+      </w:r>
+    </w:p>
+    <w:p>
+      <w:r>
+        <w:t>And to use it we need to use variable linked to the key</w:t>
+      </w:r>
+    </w:p>
+    <w:p>
+      <w:r>
+        <w:rPr>
+          <w:noProof/>
+          <w:lang w:val="en-IN" w:eastAsia="en-IN"/>
         </w:rPr>
         <w:drawing>
-          <wp:inline distT="0" distB="0" distL="0" distR="0" wp14:anchorId="063CB0AD" wp14:editId="04D0D011">
-            <wp:extent cx="4200525" cy="3409950"/>
+          <wp:inline distT="0" distB="0" distL="0" distR="0" wp14:anchorId="7C264EBA" wp14:editId="7DDEAEC9">
+            <wp:extent cx="4486275" cy="2724150"/>
             <wp:effectExtent l="0" t="0" r="9525" b="0"/>
-            <wp:docPr id="24" name="Picture 24"/>
+            <wp:docPr id="23" name="Picture 23"/>
             <wp:cNvGraphicFramePr>
               <a:graphicFrameLocks xmlns:a="http://schemas.openxmlformats.org/drawingml/2006/main" noChangeAspect="1"/>
             </wp:cNvGraphicFramePr>
@@ -1742,7 +1748,7 @@
                   <pic:spPr>
                     <a:xfrm>
                       <a:off x="0" y="0"/>
-                      <a:ext cx="4200525" cy="3409950"/>
+                      <a:ext cx="4486275" cy="2724150"/>
                     </a:xfrm>
                     <a:prstGeom prst="rect">
                       <a:avLst/>
@@ -1755,52 +1761,26 @@
         </w:drawing>
       </w:r>
     </w:p>
-    <w:p/>
-    <w:p>
-      <w:pPr>
-        <w:rPr>
-          <w:b/>
-        </w:rPr>
-      </w:pPr>
-    </w:p>
-    <w:p>
-      <w:pPr>
-        <w:rPr>
-          <w:b/>
-        </w:rPr>
-      </w:pPr>
-    </w:p>
-    <w:p>
-      <w:pPr>
-        <w:rPr>
-          <w:b/>
-        </w:rPr>
-      </w:pPr>
-    </w:p>
-    <w:p>
-      <w:pPr>
-        <w:rPr>
-          <w:b/>
-        </w:rPr>
-      </w:pPr>
-      <w:r>
-        <w:rPr>
-          <w:b/>
+    <w:p>
+      <w:r>
+        <w:t xml:space="preserve">For arrays and  objects eg </w:t>
+      </w:r>
+      <w:r>
+        <w:t xml:space="preserve"> here we used forEach to get all values of cars array.</w:t>
+      </w:r>
+    </w:p>
+    <w:p>
+      <w:r>
+        <w:rPr>
+          <w:noProof/>
+          <w:lang w:val="en-IN" w:eastAsia="en-IN"/>
         </w:rPr>
         <w:lastRenderedPageBreak/>
-        <w:t>Destructuring Complex data object</w:t>
-      </w:r>
-    </w:p>
-    <w:p>
-      <w:r>
-        <w:rPr>
-          <w:noProof/>
-        </w:rPr>
         <w:drawing>
-          <wp:inline distT="0" distB="0" distL="0" distR="0" wp14:anchorId="65B5C406" wp14:editId="4580D843">
-            <wp:extent cx="4362450" cy="2857500"/>
-            <wp:effectExtent l="0" t="0" r="0" b="0"/>
-            <wp:docPr id="25" name="Picture 25"/>
+          <wp:inline distT="0" distB="0" distL="0" distR="0" wp14:anchorId="063CB0AD" wp14:editId="04D0D011">
+            <wp:extent cx="4200525" cy="3409950"/>
+            <wp:effectExtent l="0" t="0" r="9525" b="0"/>
+            <wp:docPr id="24" name="Picture 24"/>
             <wp:cNvGraphicFramePr>
               <a:graphicFrameLocks xmlns:a="http://schemas.openxmlformats.org/drawingml/2006/main" noChangeAspect="1"/>
             </wp:cNvGraphicFramePr>
@@ -1820,7 +1800,7 @@
                   <pic:spPr>
                     <a:xfrm>
                       <a:off x="0" y="0"/>
-                      <a:ext cx="4362450" cy="2857500"/>
+                      <a:ext cx="4200525" cy="3409950"/>
                     </a:xfrm>
                     <a:prstGeom prst="rect">
                       <a:avLst/>
@@ -1833,49 +1813,52 @@
         </w:drawing>
       </w:r>
     </w:p>
-    <w:p>
-      <w:r>
-        <w:t xml:space="preserve">Here var is created from copying from main function we just create same structure and remove values </w:t>
-      </w:r>
-    </w:p>
-    <w:p>
-      <w:r>
-        <w:t>If we need only email not mobile we don’t need to add that.</w:t>
-      </w:r>
-    </w:p>
     <w:p/>
     <w:p>
       <w:pPr>
         <w:rPr>
           <w:b/>
-          <w:sz w:val="36"/>
-          <w:szCs w:val="36"/>
-        </w:rPr>
-      </w:pPr>
-      <w:r>
-        <w:rPr>
-          <w:b/>
-          <w:sz w:val="36"/>
-          <w:szCs w:val="36"/>
-        </w:rPr>
-        <w:t>Concept of CLASSES</w:t>
-      </w:r>
-    </w:p>
-    <w:p>
-      <w:pPr>
-        <w:rPr>
-          <w:b/>
-        </w:rPr>
-      </w:pPr>
-      <w:r>
-        <w:rPr>
-          <w:noProof/>
+        </w:rPr>
+      </w:pPr>
+    </w:p>
+    <w:p>
+      <w:pPr>
+        <w:rPr>
+          <w:b/>
+        </w:rPr>
+      </w:pPr>
+    </w:p>
+    <w:p>
+      <w:pPr>
+        <w:rPr>
+          <w:b/>
+        </w:rPr>
+      </w:pPr>
+    </w:p>
+    <w:p>
+      <w:pPr>
+        <w:rPr>
+          <w:b/>
+        </w:rPr>
+      </w:pPr>
+      <w:r>
+        <w:rPr>
+          <w:b/>
+        </w:rPr>
+        <w:t>Destructuring Complex data object</w:t>
+      </w:r>
+    </w:p>
+    <w:p>
+      <w:r>
+        <w:rPr>
+          <w:noProof/>
+          <w:lang w:val="en-IN" w:eastAsia="en-IN"/>
         </w:rPr>
         <w:drawing>
-          <wp:inline distT="0" distB="0" distL="0" distR="0" wp14:anchorId="3EC09FD7" wp14:editId="0FE7D8BA">
-            <wp:extent cx="4219575" cy="4191000"/>
-            <wp:effectExtent l="0" t="0" r="9525" b="0"/>
-            <wp:docPr id="26" name="Picture 26"/>
+          <wp:inline distT="0" distB="0" distL="0" distR="0" wp14:anchorId="65B5C406" wp14:editId="4580D843">
+            <wp:extent cx="4362450" cy="2857500"/>
+            <wp:effectExtent l="0" t="0" r="0" b="0"/>
+            <wp:docPr id="25" name="Picture 25"/>
             <wp:cNvGraphicFramePr>
               <a:graphicFrameLocks xmlns:a="http://schemas.openxmlformats.org/drawingml/2006/main" noChangeAspect="1"/>
             </wp:cNvGraphicFramePr>
@@ -1895,7 +1878,7 @@
                   <pic:spPr>
                     <a:xfrm>
                       <a:off x="0" y="0"/>
-                      <a:ext cx="4219575" cy="4191000"/>
+                      <a:ext cx="4362450" cy="2857500"/>
                     </a:xfrm>
                     <a:prstGeom prst="rect">
                       <a:avLst/>
@@ -1909,111 +1892,50 @@
       </w:r>
     </w:p>
     <w:p>
-      <w:pPr>
-        <w:rPr>
-          <w:b/>
-        </w:rPr>
-      </w:pPr>
-      <w:r>
-        <w:rPr>
-          <w:b/>
+      <w:r>
+        <w:t xml:space="preserve">Here var is created from copying from main function we just create same structure and remove values </w:t>
+      </w:r>
+    </w:p>
+    <w:p>
+      <w:r>
+        <w:t>If we need only email not mobile we don’t need to add that.</w:t>
+      </w:r>
+    </w:p>
+    <w:p/>
+    <w:p>
+      <w:pPr>
+        <w:rPr>
+          <w:b/>
+          <w:sz w:val="36"/>
+          <w:szCs w:val="36"/>
+        </w:rPr>
+      </w:pPr>
+      <w:r>
+        <w:rPr>
+          <w:b/>
+          <w:sz w:val="36"/>
+          <w:szCs w:val="36"/>
         </w:rPr>
         <w:lastRenderedPageBreak/>
-        <w:t>Here we have same conce</w:t>
-      </w:r>
-      <w:r>
-        <w:rPr>
-          <w:b/>
-        </w:rPr>
-        <w:t>pts like constructors instance methods functions inheritance etc.</w:t>
-      </w:r>
-    </w:p>
-    <w:p>
-      <w:pPr>
-        <w:rPr>
-          <w:b/>
-        </w:rPr>
-      </w:pPr>
-      <w:r>
-        <w:rPr>
-          <w:b/>
-        </w:rPr>
-        <w:t>Static methods can be called directly from class name</w:t>
-      </w:r>
-    </w:p>
-    <w:p>
-      <w:pPr>
-        <w:rPr>
-          <w:b/>
-        </w:rPr>
-      </w:pPr>
-    </w:p>
-    <w:p>
-      <w:pPr>
-        <w:rPr>
-          <w:sz w:val="32"/>
-          <w:szCs w:val="32"/>
-        </w:rPr>
-      </w:pPr>
-      <w:r>
-        <w:rPr>
-          <w:b/>
-          <w:sz w:val="32"/>
-          <w:szCs w:val="32"/>
-        </w:rPr>
-        <w:t xml:space="preserve">ES5 way of </w:t>
-      </w:r>
-      <w:r>
-        <w:rPr>
-          <w:b/>
-          <w:sz w:val="32"/>
-          <w:szCs w:val="32"/>
-        </w:rPr>
-        <w:t>implementing</w:t>
-      </w:r>
-    </w:p>
-    <w:p>
-      <w:r>
-        <w:t>Prototyping: adding additional methods to class</w:t>
-      </w:r>
-    </w:p>
-    <w:p>
-      <w:r>
-        <w:t>Athlete.prototype.runner=function(){}</w:t>
-      </w:r>
-    </w:p>
-    <w:p>
-      <w:pPr>
-        <w:rPr>
-          <w:b/>
-          <w:sz w:val="32"/>
-          <w:szCs w:val="32"/>
-        </w:rPr>
-      </w:pPr>
-      <w:r>
-        <w:rPr>
-          <w:b/>
-          <w:sz w:val="32"/>
-          <w:szCs w:val="32"/>
-        </w:rPr>
-        <w:t>MAPS AND SETS IN JS</w:t>
-      </w:r>
-    </w:p>
-    <w:p>
-      <w:pPr>
-        <w:rPr>
-          <w:b/>
-        </w:rPr>
-      </w:pPr>
-      <w:r>
-        <w:rPr>
-          <w:noProof/>
+        <w:t>Concept of CLASSES</w:t>
+      </w:r>
+    </w:p>
+    <w:p>
+      <w:pPr>
+        <w:rPr>
+          <w:b/>
+        </w:rPr>
+      </w:pPr>
+      <w:r>
+        <w:rPr>
+          <w:noProof/>
+          <w:lang w:val="en-IN" w:eastAsia="en-IN"/>
         </w:rPr>
         <w:drawing>
-          <wp:inline distT="0" distB="0" distL="0" distR="0" wp14:anchorId="06E48AC0" wp14:editId="384F8A2F">
-            <wp:extent cx="5353050" cy="3505200"/>
-            <wp:effectExtent l="0" t="0" r="0" b="0"/>
-            <wp:docPr id="27" name="Picture 27"/>
+          <wp:inline distT="0" distB="0" distL="0" distR="0" wp14:anchorId="3EC09FD7" wp14:editId="0FE7D8BA">
+            <wp:extent cx="4219575" cy="4191000"/>
+            <wp:effectExtent l="0" t="0" r="9525" b="0"/>
+            <wp:docPr id="26" name="Picture 26"/>
             <wp:cNvGraphicFramePr>
               <a:graphicFrameLocks xmlns:a="http://schemas.openxmlformats.org/drawingml/2006/main" noChangeAspect="1"/>
             </wp:cNvGraphicFramePr>
@@ -2033,7 +1955,7 @@
                   <pic:spPr>
                     <a:xfrm>
                       <a:off x="0" y="0"/>
-                      <a:ext cx="5353050" cy="3505200"/>
+                      <a:ext cx="4219575" cy="4191000"/>
                     </a:xfrm>
                     <a:prstGeom prst="rect">
                       <a:avLst/>
@@ -2052,17 +1974,107 @@
           <w:b/>
         </w:rPr>
       </w:pPr>
-    </w:p>
-    <w:p>
-      <w:r>
-        <w:rPr>
-          <w:noProof/>
-        </w:rPr>
+      <w:r>
+        <w:rPr>
+          <w:b/>
+        </w:rPr>
+        <w:t>Here we have same conce</w:t>
+      </w:r>
+      <w:r>
+        <w:rPr>
+          <w:b/>
+        </w:rPr>
+        <w:t>pts like constructors instance methods functions inheritance etc.</w:t>
+      </w:r>
+    </w:p>
+    <w:p>
+      <w:pPr>
+        <w:rPr>
+          <w:b/>
+        </w:rPr>
+      </w:pPr>
+      <w:r>
+        <w:rPr>
+          <w:b/>
+        </w:rPr>
+        <w:t>Static methods can be called directly from class name</w:t>
+      </w:r>
+    </w:p>
+    <w:p>
+      <w:pPr>
+        <w:rPr>
+          <w:b/>
+        </w:rPr>
+      </w:pPr>
+    </w:p>
+    <w:p>
+      <w:pPr>
+        <w:rPr>
+          <w:sz w:val="32"/>
+          <w:szCs w:val="32"/>
+        </w:rPr>
+      </w:pPr>
+      <w:r>
+        <w:rPr>
+          <w:b/>
+          <w:sz w:val="32"/>
+          <w:szCs w:val="32"/>
+        </w:rPr>
+        <w:t xml:space="preserve">ES5 way of </w:t>
+      </w:r>
+      <w:r>
+        <w:rPr>
+          <w:b/>
+          <w:sz w:val="32"/>
+          <w:szCs w:val="32"/>
+        </w:rPr>
+        <w:t>implementing</w:t>
+      </w:r>
+    </w:p>
+    <w:p>
+      <w:r>
+        <w:t>Prototyping: adding additional methods to class</w:t>
+      </w:r>
+    </w:p>
+    <w:p>
+      <w:r>
+        <w:t>Athlete.prototype.runner=function(){}</w:t>
+      </w:r>
+    </w:p>
+    <w:p>
+      <w:pPr>
+        <w:rPr>
+          <w:b/>
+          <w:sz w:val="32"/>
+          <w:szCs w:val="32"/>
+        </w:rPr>
+      </w:pPr>
+      <w:r>
+        <w:rPr>
+          <w:b/>
+          <w:sz w:val="32"/>
+          <w:szCs w:val="32"/>
+        </w:rPr>
+        <w:t>MAPS AND SETS IN JS</w:t>
+      </w:r>
+    </w:p>
+    <w:p>
+      <w:pPr>
+        <w:rPr>
+          <w:b/>
+        </w:rPr>
+      </w:pPr>
+      <w:r>
+        <w:rPr>
+          <w:noProof/>
+          <w:lang w:val="en-IN" w:eastAsia="en-IN"/>
+        </w:rPr>
+        <w:lastRenderedPageBreak/>
         <w:drawing>
-          <wp:inline distT="0" distB="0" distL="0" distR="0" wp14:anchorId="3225DC62" wp14:editId="2D84AC30">
-            <wp:extent cx="3467100" cy="1971675"/>
-            <wp:effectExtent l="0" t="0" r="0" b="9525"/>
-            <wp:docPr id="28" name="Picture 28"/>
+          <wp:inline distT="0" distB="0" distL="0" distR="0" wp14:anchorId="06E48AC0" wp14:editId="384F8A2F">
+            <wp:extent cx="5353050" cy="3505200"/>
+            <wp:effectExtent l="0" t="0" r="0" b="0"/>
+            <wp:docPr id="27" name="Picture 27"/>
             <wp:cNvGraphicFramePr>
               <a:graphicFrameLocks xmlns:a="http://schemas.openxmlformats.org/drawingml/2006/main" noChangeAspect="1"/>
             </wp:cNvGraphicFramePr>
@@ -2082,7 +2094,7 @@
                   <pic:spPr>
                     <a:xfrm>
                       <a:off x="0" y="0"/>
-                      <a:ext cx="3467100" cy="1971675"/>
+                      <a:ext cx="5353050" cy="3505200"/>
                     </a:xfrm>
                     <a:prstGeom prst="rect">
                       <a:avLst/>
@@ -2096,16 +2108,23 @@
       </w:r>
     </w:p>
     <w:p>
-      <w:r>
-        <w:rPr>
-          <w:noProof/>
-        </w:rPr>
-        <w:lastRenderedPageBreak/>
+      <w:pPr>
+        <w:rPr>
+          <w:b/>
+        </w:rPr>
+      </w:pPr>
+    </w:p>
+    <w:p>
+      <w:r>
+        <w:rPr>
+          <w:noProof/>
+          <w:lang w:val="en-IN" w:eastAsia="en-IN"/>
+        </w:rPr>
         <w:drawing>
-          <wp:inline distT="0" distB="0" distL="0" distR="0" wp14:anchorId="07E0D241" wp14:editId="0A139CAB">
-            <wp:extent cx="3943350" cy="1609725"/>
+          <wp:inline distT="0" distB="0" distL="0" distR="0" wp14:anchorId="3225DC62" wp14:editId="2D84AC30">
+            <wp:extent cx="3467100" cy="1971675"/>
             <wp:effectExtent l="0" t="0" r="0" b="9525"/>
-            <wp:docPr id="29" name="Picture 29"/>
+            <wp:docPr id="28" name="Picture 28"/>
             <wp:cNvGraphicFramePr>
               <a:graphicFrameLocks xmlns:a="http://schemas.openxmlformats.org/drawingml/2006/main" noChangeAspect="1"/>
             </wp:cNvGraphicFramePr>
@@ -2125,7 +2144,7 @@
                   <pic:spPr>
                     <a:xfrm>
                       <a:off x="0" y="0"/>
-                      <a:ext cx="3943350" cy="1609725"/>
+                      <a:ext cx="3467100" cy="1971675"/>
                     </a:xfrm>
                     <a:prstGeom prst="rect">
                       <a:avLst/>
@@ -2137,42 +2156,18 @@
           </wp:inline>
         </w:drawing>
       </w:r>
-      <w:r>
-        <w:t>here we are using destructing to get key value pair to get values with keys</w:t>
-      </w:r>
-    </w:p>
-    <w:p>
-      <w:pPr>
-        <w:rPr>
-          <w:b/>
-          <w:sz w:val="32"/>
-          <w:szCs w:val="32"/>
-        </w:rPr>
-      </w:pPr>
-      <w:r>
-        <w:rPr>
-          <w:b/>
-          <w:sz w:val="32"/>
-          <w:szCs w:val="32"/>
-        </w:rPr>
-        <w:t>SETS</w:t>
-      </w:r>
-    </w:p>
-    <w:p>
-      <w:pPr>
-        <w:rPr>
-          <w:b/>
-        </w:rPr>
-      </w:pPr>
-      <w:r>
-        <w:rPr>
-          <w:noProof/>
+    </w:p>
+    <w:p>
+      <w:r>
+        <w:rPr>
+          <w:noProof/>
+          <w:lang w:val="en-IN" w:eastAsia="en-IN"/>
         </w:rPr>
         <w:drawing>
-          <wp:inline distT="0" distB="0" distL="0" distR="0" wp14:anchorId="0FE0124C" wp14:editId="5BD6B39B">
-            <wp:extent cx="3810000" cy="3352800"/>
-            <wp:effectExtent l="0" t="0" r="0" b="0"/>
-            <wp:docPr id="30" name="Picture 30"/>
+          <wp:inline distT="0" distB="0" distL="0" distR="0" wp14:anchorId="07E0D241" wp14:editId="0A139CAB">
+            <wp:extent cx="3943350" cy="1609725"/>
+            <wp:effectExtent l="0" t="0" r="0" b="9525"/>
+            <wp:docPr id="29" name="Picture 29"/>
             <wp:cNvGraphicFramePr>
               <a:graphicFrameLocks xmlns:a="http://schemas.openxmlformats.org/drawingml/2006/main" noChangeAspect="1"/>
             </wp:cNvGraphicFramePr>
@@ -2192,7 +2187,7 @@
                   <pic:spPr>
                     <a:xfrm>
                       <a:off x="0" y="0"/>
-                      <a:ext cx="3810000" cy="3352800"/>
+                      <a:ext cx="3943350" cy="1609725"/>
                     </a:xfrm>
                     <a:prstGeom prst="rect">
                       <a:avLst/>
@@ -2204,35 +2199,44 @@
           </wp:inline>
         </w:drawing>
       </w:r>
-    </w:p>
-    <w:p>
-      <w:pPr>
-        <w:rPr>
-          <w:b/>
-        </w:rPr>
-      </w:pPr>
-      <w:r>
-        <w:rPr>
-          <w:b/>
-        </w:rPr>
-        <w:t>Here important is in eg 3b we used entries here we don’t have keys but still we get key=value</w:t>
-      </w:r>
-    </w:p>
-    <w:p>
-      <w:pPr>
-        <w:rPr>
-          <w:b/>
-        </w:rPr>
-      </w:pPr>
-      <w:r>
-        <w:rPr>
-          <w:noProof/>
-        </w:rPr>
+      <w:r>
+        <w:t>here we are using destructing to get key value pair to get values with keys</w:t>
+      </w:r>
+    </w:p>
+    <w:p>
+      <w:pPr>
+        <w:rPr>
+          <w:b/>
+          <w:sz w:val="32"/>
+          <w:szCs w:val="32"/>
+        </w:rPr>
+      </w:pPr>
+      <w:r>
+        <w:rPr>
+          <w:b/>
+          <w:sz w:val="32"/>
+          <w:szCs w:val="32"/>
+        </w:rPr>
+        <w:t>SETS</w:t>
+      </w:r>
+    </w:p>
+    <w:p>
+      <w:pPr>
+        <w:rPr>
+          <w:b/>
+        </w:rPr>
+      </w:pPr>
+      <w:r>
+        <w:rPr>
+          <w:noProof/>
+          <w:lang w:val="en-IN" w:eastAsia="en-IN"/>
+        </w:rPr>
+        <w:lastRenderedPageBreak/>
         <w:drawing>
-          <wp:inline distT="0" distB="0" distL="0" distR="0" wp14:anchorId="48B62C1E" wp14:editId="7BE43FF9">
-            <wp:extent cx="3914775" cy="2819400"/>
-            <wp:effectExtent l="0" t="0" r="9525" b="0"/>
-            <wp:docPr id="31" name="Picture 31"/>
+          <wp:inline distT="0" distB="0" distL="0" distR="0" wp14:anchorId="0FE0124C" wp14:editId="5BD6B39B">
+            <wp:extent cx="3810000" cy="3352800"/>
+            <wp:effectExtent l="0" t="0" r="0" b="0"/>
+            <wp:docPr id="30" name="Picture 30"/>
             <wp:cNvGraphicFramePr>
               <a:graphicFrameLocks xmlns:a="http://schemas.openxmlformats.org/drawingml/2006/main" noChangeAspect="1"/>
             </wp:cNvGraphicFramePr>
@@ -2252,7 +2256,7 @@
                   <pic:spPr>
                     <a:xfrm>
                       <a:off x="0" y="0"/>
-                      <a:ext cx="3914775" cy="2819400"/>
+                      <a:ext cx="3810000" cy="3352800"/>
                     </a:xfrm>
                     <a:prstGeom prst="rect">
                       <a:avLst/>
@@ -2275,38 +2279,25 @@
         <w:rPr>
           <w:b/>
         </w:rPr>
-        <w:lastRenderedPageBreak/>
-        <w:t>Here we can set array as argument to create a new set.</w:t>
-      </w:r>
-    </w:p>
-    <w:p>
-      <w:pPr>
-        <w:rPr>
-          <w:b/>
-        </w:rPr>
-      </w:pPr>
-      <w:r>
-        <w:rPr>
-          <w:b/>
-        </w:rPr>
-        <w:t>Also we use spreading here to convert set to array  […mySet]  here … is spread operator</w:t>
-      </w:r>
-    </w:p>
-    <w:p>
-      <w:pPr>
-        <w:rPr>
-          <w:b/>
-        </w:rPr>
-      </w:pPr>
-      <w:r>
-        <w:rPr>
-          <w:noProof/>
+        <w:t>Here important is in eg 3b we used entries here we don’t have keys but still we get key=value</w:t>
+      </w:r>
+    </w:p>
+    <w:p>
+      <w:pPr>
+        <w:rPr>
+          <w:b/>
+        </w:rPr>
+      </w:pPr>
+      <w:r>
+        <w:rPr>
+          <w:noProof/>
+          <w:lang w:val="en-IN" w:eastAsia="en-IN"/>
         </w:rPr>
         <w:drawing>
-          <wp:inline distT="0" distB="0" distL="0" distR="0" wp14:anchorId="654A9FE2" wp14:editId="2B6CB44B">
-            <wp:extent cx="3867150" cy="1466850"/>
-            <wp:effectExtent l="0" t="0" r="0" b="0"/>
-            <wp:docPr id="32" name="Picture 32"/>
+          <wp:inline distT="0" distB="0" distL="0" distR="0" wp14:anchorId="48B62C1E" wp14:editId="7BE43FF9">
+            <wp:extent cx="3914775" cy="2819400"/>
+            <wp:effectExtent l="0" t="0" r="9525" b="0"/>
+            <wp:docPr id="31" name="Picture 31"/>
             <wp:cNvGraphicFramePr>
               <a:graphicFrameLocks xmlns:a="http://schemas.openxmlformats.org/drawingml/2006/main" noChangeAspect="1"/>
             </wp:cNvGraphicFramePr>
@@ -2326,7 +2317,7 @@
                   <pic:spPr>
                     <a:xfrm>
                       <a:off x="0" y="0"/>
-                      <a:ext cx="3867150" cy="1466850"/>
+                      <a:ext cx="3914775" cy="2819400"/>
                     </a:xfrm>
                     <a:prstGeom prst="rect">
                       <a:avLst/>
@@ -2340,63 +2331,47 @@
       </w:r>
     </w:p>
     <w:p>
-      <w:r>
-        <w:t>Here we convert duplicated array to a unique array</w:t>
-      </w:r>
-    </w:p>
-    <w:p>
-      <w:pPr>
-        <w:rPr>
-          <w:b/>
-          <w:sz w:val="32"/>
-          <w:szCs w:val="32"/>
-        </w:rPr>
-      </w:pPr>
-      <w:r>
-        <w:rPr>
-          <w:b/>
-          <w:sz w:val="32"/>
-          <w:szCs w:val="32"/>
-        </w:rPr>
-        <w:t>PROXY(ONLY es6 concept)</w:t>
-      </w:r>
-    </w:p>
-    <w:p>
-      <w:pPr>
-        <w:rPr>
-          <w:b/>
-        </w:rPr>
-      </w:pPr>
-      <w:r>
-        <w:rPr>
-          <w:b/>
-        </w:rPr>
-        <w:t>It is a concept to filter out data. Or like real proxy we don’t expose our data directly it is a middleware thing which process in between</w:t>
-      </w:r>
-    </w:p>
-    <w:p>
-      <w:pPr>
-        <w:rPr>
-          <w:b/>
-        </w:rPr>
-      </w:pPr>
-      <w:r>
-        <w:rPr>
-          <w:b/>
-        </w:rPr>
-        <w:t xml:space="preserve">GET METHOD/ access value </w:t>
-      </w:r>
-    </w:p>
-    <w:p>
-      <w:r>
-        <w:rPr>
-          <w:noProof/>
+      <w:pPr>
+        <w:rPr>
+          <w:b/>
+        </w:rPr>
+      </w:pPr>
+      <w:r>
+        <w:rPr>
+          <w:b/>
+        </w:rPr>
+        <w:t>Here we can set array as argument to create a new set.</w:t>
+      </w:r>
+    </w:p>
+    <w:p>
+      <w:pPr>
+        <w:rPr>
+          <w:b/>
+        </w:rPr>
+      </w:pPr>
+      <w:r>
+        <w:rPr>
+          <w:b/>
+        </w:rPr>
+        <w:t>Also we use spreading here to convert set to array  […mySet]  here … is spread operator</w:t>
+      </w:r>
+    </w:p>
+    <w:p>
+      <w:pPr>
+        <w:rPr>
+          <w:b/>
+        </w:rPr>
+      </w:pPr>
+      <w:r>
+        <w:rPr>
+          <w:noProof/>
+          <w:lang w:val="en-IN" w:eastAsia="en-IN"/>
         </w:rPr>
         <w:drawing>
-          <wp:inline distT="0" distB="0" distL="0" distR="0" wp14:anchorId="050A17A2" wp14:editId="0F2885BA">
-            <wp:extent cx="5943600" cy="2662555"/>
-            <wp:effectExtent l="0" t="0" r="0" b="4445"/>
-            <wp:docPr id="33" name="Picture 33"/>
+          <wp:inline distT="0" distB="0" distL="0" distR="0" wp14:anchorId="654A9FE2" wp14:editId="2B6CB44B">
+            <wp:extent cx="3867150" cy="1466850"/>
+            <wp:effectExtent l="0" t="0" r="0" b="0"/>
+            <wp:docPr id="32" name="Picture 32"/>
             <wp:cNvGraphicFramePr>
               <a:graphicFrameLocks xmlns:a="http://schemas.openxmlformats.org/drawingml/2006/main" noChangeAspect="1"/>
             </wp:cNvGraphicFramePr>
@@ -2416,7 +2391,7 @@
                   <pic:spPr>
                     <a:xfrm>
                       <a:off x="0" y="0"/>
-                      <a:ext cx="5943600" cy="2662555"/>
+                      <a:ext cx="3867150" cy="1466850"/>
                     </a:xfrm>
                     <a:prstGeom prst="rect">
                       <a:avLst/>
@@ -2431,31 +2406,64 @@
     </w:p>
     <w:p>
       <w:r>
-        <w:t>Here for the proxycar1 object new memory is created its just a wrapper for car object.</w:t>
-      </w:r>
-    </w:p>
-    <w:p>
-      <w:r>
-        <w:t>Here target is referring to object and property refer to car object property.</w:t>
-      </w:r>
-    </w:p>
-    <w:p>
-      <w:pPr>
-        <w:rPr>
-          <w:b/>
-          <w:sz w:val="28"/>
-          <w:szCs w:val="28"/>
-        </w:rPr>
-      </w:pPr>
-      <w:r>
-        <w:rPr>
-          <w:noProof/>
+        <w:lastRenderedPageBreak/>
+        <w:t>Here we convert duplicated array to a unique array</w:t>
+      </w:r>
+    </w:p>
+    <w:p>
+      <w:pPr>
+        <w:rPr>
+          <w:b/>
+          <w:sz w:val="32"/>
+          <w:szCs w:val="32"/>
+        </w:rPr>
+      </w:pPr>
+      <w:r>
+        <w:rPr>
+          <w:b/>
+          <w:sz w:val="32"/>
+          <w:szCs w:val="32"/>
+        </w:rPr>
+        <w:t>PROXY(ONLY es6 concept)</w:t>
+      </w:r>
+    </w:p>
+    <w:p>
+      <w:pPr>
+        <w:rPr>
+          <w:b/>
+        </w:rPr>
+      </w:pPr>
+      <w:r>
+        <w:rPr>
+          <w:b/>
+        </w:rPr>
+        <w:t>It is a concept to filter out data. Or like real proxy we don’t expose our data directly it is a middleware thing which process in between</w:t>
+      </w:r>
+    </w:p>
+    <w:p>
+      <w:pPr>
+        <w:rPr>
+          <w:b/>
+        </w:rPr>
+      </w:pPr>
+      <w:r>
+        <w:rPr>
+          <w:b/>
+        </w:rPr>
+        <w:t xml:space="preserve">GET METHOD/ access value </w:t>
+      </w:r>
+    </w:p>
+    <w:p>
+      <w:r>
+        <w:rPr>
+          <w:noProof/>
+          <w:lang w:val="en-IN" w:eastAsia="en-IN"/>
         </w:rPr>
         <w:drawing>
-          <wp:inline distT="0" distB="0" distL="0" distR="0" wp14:anchorId="06E56D4A" wp14:editId="2A9E647C">
-            <wp:extent cx="4123690" cy="1657350"/>
-            <wp:effectExtent l="0" t="0" r="0" b="0"/>
-            <wp:docPr id="34" name="Picture 34"/>
+          <wp:inline distT="0" distB="0" distL="0" distR="0" wp14:anchorId="050A17A2" wp14:editId="0F2885BA">
+            <wp:extent cx="5943600" cy="2662555"/>
+            <wp:effectExtent l="0" t="0" r="0" b="4445"/>
+            <wp:docPr id="33" name="Picture 33"/>
             <wp:cNvGraphicFramePr>
               <a:graphicFrameLocks xmlns:a="http://schemas.openxmlformats.org/drawingml/2006/main" noChangeAspect="1"/>
             </wp:cNvGraphicFramePr>
@@ -2475,7 +2483,7 @@
                   <pic:spPr>
                     <a:xfrm>
                       <a:off x="0" y="0"/>
-                      <a:ext cx="4131834" cy="1660623"/>
+                      <a:ext cx="5943600" cy="2662555"/>
                     </a:xfrm>
                     <a:prstGeom prst="rect">
                       <a:avLst/>
@@ -2489,6 +2497,16 @@
       </w:r>
     </w:p>
     <w:p>
+      <w:r>
+        <w:t>Here for the proxycar1 object new memory is created its just a wrapper for car object.</w:t>
+      </w:r>
+    </w:p>
+    <w:p>
+      <w:r>
+        <w:t>Here target is referring to object and property refer to car object property.</w:t>
+      </w:r>
+    </w:p>
+    <w:p>
       <w:pPr>
         <w:rPr>
           <w:b/>
@@ -2498,51 +2516,14 @@
       </w:pPr>
       <w:r>
         <w:rPr>
-          <w:b/>
-          <w:sz w:val="28"/>
-          <w:szCs w:val="28"/>
-        </w:rPr>
-        <w:t>SET method/ used for validation</w:t>
-      </w:r>
-    </w:p>
-    <w:p>
-      <w:pPr>
-        <w:rPr>
-          <w:b/>
-          <w:sz w:val="28"/>
-          <w:szCs w:val="28"/>
-        </w:rPr>
-      </w:pPr>
-      <w:r>
-        <w:rPr>
-          <w:b/>
-          <w:sz w:val="28"/>
-          <w:szCs w:val="28"/>
-        </w:rPr>
-        <w:lastRenderedPageBreak/>
-        <w:t>Promises</w:t>
-      </w:r>
-    </w:p>
-    <w:p>
-      <w:pPr>
-        <w:rPr>
-          <w:sz w:val="28"/>
-          <w:szCs w:val="28"/>
-        </w:rPr>
-      </w:pPr>
-      <w:bookmarkStart w:id="0" w:name="_GoBack"/>
-      <w:bookmarkEnd w:id="0"/>
-    </w:p>
-    <w:p>
-      <w:r>
-        <w:rPr>
-          <w:noProof/>
+          <w:noProof/>
+          <w:lang w:val="en-IN" w:eastAsia="en-IN"/>
         </w:rPr>
         <w:drawing>
-          <wp:inline distT="0" distB="0" distL="0" distR="0" wp14:anchorId="24E2E148" wp14:editId="4360816E">
-            <wp:extent cx="4486275" cy="4562475"/>
-            <wp:effectExtent l="0" t="0" r="9525" b="9525"/>
-            <wp:docPr id="20" name="Picture 20"/>
+          <wp:inline distT="0" distB="0" distL="0" distR="0" wp14:anchorId="06E56D4A" wp14:editId="2A9E647C">
+            <wp:extent cx="4123690" cy="1657350"/>
+            <wp:effectExtent l="0" t="0" r="0" b="0"/>
+            <wp:docPr id="34" name="Picture 34"/>
             <wp:cNvGraphicFramePr>
               <a:graphicFrameLocks xmlns:a="http://schemas.openxmlformats.org/drawingml/2006/main" noChangeAspect="1"/>
             </wp:cNvGraphicFramePr>
@@ -2562,6 +2543,92 @@
                   <pic:spPr>
                     <a:xfrm>
                       <a:off x="0" y="0"/>
+                      <a:ext cx="4131834" cy="1660623"/>
+                    </a:xfrm>
+                    <a:prstGeom prst="rect">
+                      <a:avLst/>
+                    </a:prstGeom>
+                  </pic:spPr>
+                </pic:pic>
+              </a:graphicData>
+            </a:graphic>
+          </wp:inline>
+        </w:drawing>
+      </w:r>
+    </w:p>
+    <w:p>
+      <w:pPr>
+        <w:rPr>
+          <w:b/>
+          <w:sz w:val="28"/>
+          <w:szCs w:val="28"/>
+        </w:rPr>
+      </w:pPr>
+      <w:r>
+        <w:rPr>
+          <w:b/>
+          <w:sz w:val="28"/>
+          <w:szCs w:val="28"/>
+        </w:rPr>
+        <w:t>SET method/ used for validation</w:t>
+      </w:r>
+    </w:p>
+    <w:p>
+      <w:pPr>
+        <w:rPr>
+          <w:b/>
+          <w:sz w:val="28"/>
+          <w:szCs w:val="28"/>
+        </w:rPr>
+      </w:pPr>
+      <w:r>
+        <w:rPr>
+          <w:b/>
+          <w:sz w:val="28"/>
+          <w:szCs w:val="28"/>
+        </w:rPr>
+        <w:t>Promises</w:t>
+      </w:r>
+    </w:p>
+    <w:p>
+      <w:pPr>
+        <w:rPr>
+          <w:sz w:val="28"/>
+          <w:szCs w:val="28"/>
+        </w:rPr>
+      </w:pPr>
+    </w:p>
+    <w:p>
+      <w:r>
+        <w:rPr>
+          <w:noProof/>
+          <w:lang w:val="en-IN" w:eastAsia="en-IN"/>
+        </w:rPr>
+        <w:lastRenderedPageBreak/>
+        <w:drawing>
+          <wp:inline distT="0" distB="0" distL="0" distR="0" wp14:anchorId="24E2E148" wp14:editId="4360816E">
+            <wp:extent cx="4486275" cy="4562475"/>
+            <wp:effectExtent l="0" t="0" r="9525" b="9525"/>
+            <wp:docPr id="20" name="Picture 20"/>
+            <wp:cNvGraphicFramePr>
+              <a:graphicFrameLocks xmlns:a="http://schemas.openxmlformats.org/drawingml/2006/main" noChangeAspect="1"/>
+            </wp:cNvGraphicFramePr>
+            <a:graphic xmlns:a="http://schemas.openxmlformats.org/drawingml/2006/main">
+              <a:graphicData uri="http://schemas.openxmlformats.org/drawingml/2006/picture">
+                <pic:pic xmlns:pic="http://schemas.openxmlformats.org/drawingml/2006/picture">
+                  <pic:nvPicPr>
+                    <pic:cNvPr id="1" name=""/>
+                    <pic:cNvPicPr/>
+                  </pic:nvPicPr>
+                  <pic:blipFill>
+                    <a:blip r:embed="rId40"/>
+                    <a:stretch>
+                      <a:fillRect/>
+                    </a:stretch>
+                  </pic:blipFill>
+                  <pic:spPr>
+                    <a:xfrm>
+                      <a:off x="0" y="0"/>
                       <a:ext cx="4486275" cy="4562475"/>
                     </a:xfrm>
                     <a:prstGeom prst="rect">
@@ -2576,7 +2643,7 @@
       </w:r>
     </w:p>
     <w:sectPr>
-      <w:footerReference w:type="default" r:id="rId40"/>
+      <w:footerReference w:type="default" r:id="rId41"/>
       <w:pgSz w:w="12240" w:h="15840"/>
       <w:pgMar w:top="720" w:right="720" w:bottom="720" w:left="720" w:header="720" w:footer="720" w:gutter="0"/>
       <w:cols w:space="720"/>
@@ -2620,6 +2687,7 @@
     <w:r>
       <w:rPr>
         <w:noProof/>
+        <w:lang w:val="en-IN" w:eastAsia="en-IN"/>
       </w:rPr>
       <mc:AlternateContent>
         <mc:Choice Requires="wps">
@@ -3333,6 +3401,17 @@
       <w:contextualSpacing/>
     </w:pPr>
   </w:style>
+  <w:style w:type="character" w:styleId="Hyperlink">
+    <w:name w:val="Hyperlink"/>
+    <w:basedOn w:val="DefaultParagraphFont"/>
+    <w:uiPriority w:val="99"/>
+    <w:unhideWhenUsed/>
+    <w:rsid w:val="00523720"/>
+    <w:rPr>
+      <w:color w:val="0563C1" w:themeColor="hyperlink"/>
+      <w:u w:val="single"/>
+    </w:rPr>
+  </w:style>
 </w:styles>
 </file>
 

</xml_diff>